<commit_message>
Final update for v2.20.1
</commit_message>
<xml_diff>
--- a/Help_Files/Manual v2.20.1.docx
+++ b/Help_Files/Manual v2.20.1.docx
@@ -286,10 +286,6 @@
     <w:p/>
     <w:p/>
     <w:p/>
-    <w:p>
-      <w:bookmarkStart w:id="0" w:name="_GoBack"/>
-      <w:bookmarkEnd w:id="0"/>
-    </w:p>
     <w:p/>
     <w:p/>
     <w:p/>
@@ -304,6 +300,7 @@
     <w:p/>
     <w:p/>
     <w:p/>
+    <w:p/>
     <w:p>
       <w:pPr>
         <w:jc w:val="right"/>
@@ -312,8 +309,10 @@
         <w:t xml:space="preserve">Revised </w:t>
       </w:r>
       <w:r>
-        <w:t>August</w:t>
-      </w:r>
+        <w:t>September</w:t>
+      </w:r>
+      <w:bookmarkStart w:id="0" w:name="_GoBack"/>
+      <w:bookmarkEnd w:id="0"/>
       <w:r>
         <w:t xml:space="preserve"> 202</w:t>
       </w:r>
@@ -42077,7 +42076,7 @@
         <w:rStyle w:val="PageNumber"/>
         <w:noProof/>
       </w:rPr>
-      <w:t>2</w:t>
+      <w:t>58</w:t>
     </w:r>
     <w:r>
       <w:rPr>
@@ -42143,7 +42142,7 @@
             <w:noProof/>
             <w:color w:val="FFFFFF" w:themeColor="background1"/>
           </w:rPr>
-          <w:t>1</w:t>
+          <w:t>56</w:t>
         </w:r>
         <w:r>
           <w:rPr>
@@ -43370,7 +43369,7 @@
 </file>
 
 <file path=customXml/itemProps1.xml><?xml version="1.0" encoding="utf-8"?>
-<ds:datastoreItem xmlns:ds="http://schemas.openxmlformats.org/officeDocument/2006/customXml" ds:itemID="{E6820C34-D8EC-4525-9BEF-5B6E73DC4298}">
+<ds:datastoreItem xmlns:ds="http://schemas.openxmlformats.org/officeDocument/2006/customXml" ds:itemID="{28085926-D0A4-46FB-8B22-A2C4A4B7D18F}">
   <ds:schemaRefs>
     <ds:schemaRef ds:uri="http://schemas.openxmlformats.org/officeDocument/2006/bibliography"/>
   </ds:schemaRefs>

</xml_diff>